<commit_message>
beginning interrupt handling and CPU bug fixes
</commit_message>
<xml_diff>
--- a/doc/pixievm.docx
+++ b/doc/pixievm.docx
@@ -21,13 +21,37 @@
     <w:p/>
     <w:p>
       <w:r>
-        <w:t xml:space="preserve">The PixieVM CPU is a 16-bit </w:t>
+        <w:t xml:space="preserve">The </w:t>
+      </w:r>
+      <w:proofErr w:type="spellStart"/>
+      <w:r>
+        <w:t>PixieVM</w:t>
+      </w:r>
+      <w:proofErr w:type="spellEnd"/>
+      <w:r>
+        <w:t xml:space="preserve"> CPU is a 16-bit </w:t>
       </w:r>
       <w:r>
         <w:t>Big</w:t>
       </w:r>
       <w:r>
-        <w:t xml:space="preserve"> Endian CPU  with 4 16-bit general purpose registers A, B, C, D,  one 16-bit index register X, a 16-bit stack pointer SP, a 16-bit instruction pointer IP and a 16-bit flags register FLAGS. FLAGS holds various CPU state flags ie. negative, overflow, break,  interrupt disable, zero and carry  in the following format: </w:t>
+        <w:t xml:space="preserve"> Endian CPU  with 4 16-bit general purpose registers A, B, C, D,  one 16-bit index register X, a 16-bit stack pointer SP, a 16-bit instruction pointer IP and a 16-bit flags register FLAGS. FLAGS holds various CPU state flags </w:t>
+      </w:r>
+      <w:proofErr w:type="spellStart"/>
+      <w:r>
+        <w:t>ie</w:t>
+      </w:r>
+      <w:proofErr w:type="spellEnd"/>
+      <w:r>
+        <w:t xml:space="preserve">. </w:t>
+      </w:r>
+      <w:proofErr w:type="gramStart"/>
+      <w:r>
+        <w:t>negative</w:t>
+      </w:r>
+      <w:proofErr w:type="gramEnd"/>
+      <w:r>
+        <w:t xml:space="preserve">, overflow, break,  interrupt disable, zero and carry  in the following format: </w:t>
       </w:r>
     </w:p>
     <w:tbl>
@@ -625,7 +649,15 @@
     </w:p>
     <w:p>
       <w:r>
-        <w:t>Each general purpose register can be referred to by it's high and low byte:</w:t>
+        <w:t xml:space="preserve">Each general purpose register can be referred to by </w:t>
+      </w:r>
+      <w:proofErr w:type="spellStart"/>
+      <w:r>
+        <w:t>it's</w:t>
+      </w:r>
+      <w:proofErr w:type="spellEnd"/>
+      <w:r>
+        <w:t xml:space="preserve"> high and low byte:</w:t>
       </w:r>
     </w:p>
     <w:tbl>
@@ -660,7 +692,7 @@
               <w:rPr>
                 <w:b w:val="0"/>
               </w:rPr>
-              <w:t>AX</w:t>
+              <w:t>A</w:t>
             </w:r>
           </w:p>
         </w:tc>
@@ -680,7 +712,7 @@
               <w:rPr>
                 <w:b w:val="0"/>
               </w:rPr>
-              <w:t>BX</w:t>
+              <w:t>B</w:t>
             </w:r>
           </w:p>
         </w:tc>
@@ -700,7 +732,7 @@
               <w:rPr>
                 <w:b w:val="0"/>
               </w:rPr>
-              <w:t>CX</w:t>
+              <w:t>C</w:t>
             </w:r>
           </w:p>
         </w:tc>
@@ -720,7 +752,7 @@
               <w:rPr>
                 <w:b w:val="0"/>
               </w:rPr>
-              <w:t>DX</w:t>
+              <w:t>D</w:t>
             </w:r>
           </w:p>
         </w:tc>
@@ -998,7 +1030,15 @@
     <w:p/>
     <w:p>
       <w:r>
-        <w:t>The PixieVM CPU has a very orthogonal instruction set.  The table below describes the vari</w:t>
+        <w:t xml:space="preserve">The </w:t>
+      </w:r>
+      <w:proofErr w:type="spellStart"/>
+      <w:r>
+        <w:t>PixieVM</w:t>
+      </w:r>
+      <w:proofErr w:type="spellEnd"/>
+      <w:r>
+        <w:t xml:space="preserve"> CPU has a very orthogonal instruction set.  The table below describes the vari</w:t>
       </w:r>
       <w:r>
         <w:t>ous addressing modes supported with examples of their usage.</w:t>
@@ -1130,12 +1170,42 @@
                 <w:rFonts w:ascii="Consolas" w:hAnsi="Consolas" w:cs="Consolas"/>
               </w:rPr>
             </w:pPr>
-            <w:r>
-              <w:rPr>
-                <w:rFonts w:ascii="Consolas" w:hAnsi="Consolas" w:cs="Consolas"/>
-              </w:rPr>
-              <w:t>xor ch, ch</w:t>
-            </w:r>
+            <w:proofErr w:type="spellStart"/>
+            <w:r>
+              <w:rPr>
+                <w:rFonts w:ascii="Consolas" w:hAnsi="Consolas" w:cs="Consolas"/>
+              </w:rPr>
+              <w:t>xor</w:t>
+            </w:r>
+            <w:proofErr w:type="spellEnd"/>
+            <w:r>
+              <w:rPr>
+                <w:rFonts w:ascii="Consolas" w:hAnsi="Consolas" w:cs="Consolas"/>
+              </w:rPr>
+              <w:t xml:space="preserve"> </w:t>
+            </w:r>
+            <w:proofErr w:type="spellStart"/>
+            <w:r>
+              <w:rPr>
+                <w:rFonts w:ascii="Consolas" w:hAnsi="Consolas" w:cs="Consolas"/>
+              </w:rPr>
+              <w:t>ch</w:t>
+            </w:r>
+            <w:proofErr w:type="spellEnd"/>
+            <w:r>
+              <w:rPr>
+                <w:rFonts w:ascii="Consolas" w:hAnsi="Consolas" w:cs="Consolas"/>
+              </w:rPr>
+              <w:t xml:space="preserve">, </w:t>
+            </w:r>
+            <w:proofErr w:type="spellStart"/>
+            <w:r>
+              <w:rPr>
+                <w:rFonts w:ascii="Consolas" w:hAnsi="Consolas" w:cs="Consolas"/>
+              </w:rPr>
+              <w:t>ch</w:t>
+            </w:r>
+            <w:proofErr w:type="spellEnd"/>
           </w:p>
         </w:tc>
       </w:tr>
@@ -1183,11 +1253,19 @@
                 <w:rFonts w:ascii="Consolas" w:hAnsi="Consolas" w:cs="Consolas"/>
               </w:rPr>
             </w:pPr>
-            <w:r>
-              <w:rPr>
-                <w:rFonts w:ascii="Consolas" w:hAnsi="Consolas" w:cs="Consolas"/>
-              </w:rPr>
-              <w:t>xor d, d</w:t>
+            <w:proofErr w:type="spellStart"/>
+            <w:r>
+              <w:rPr>
+                <w:rFonts w:ascii="Consolas" w:hAnsi="Consolas" w:cs="Consolas"/>
+              </w:rPr>
+              <w:t>xor</w:t>
+            </w:r>
+            <w:proofErr w:type="spellEnd"/>
+            <w:r>
+              <w:rPr>
+                <w:rFonts w:ascii="Consolas" w:hAnsi="Consolas" w:cs="Consolas"/>
+              </w:rPr>
+              <w:t xml:space="preserve"> d, d</w:t>
             </w:r>
           </w:p>
         </w:tc>
@@ -1245,11 +1323,33 @@
                 <w:rFonts w:ascii="Consolas" w:hAnsi="Consolas" w:cs="Consolas"/>
               </w:rPr>
             </w:pPr>
-            <w:r>
-              <w:rPr>
-                <w:rFonts w:ascii="Consolas" w:hAnsi="Consolas" w:cs="Consolas"/>
-              </w:rPr>
-              <w:t>mov al, [d+x]</w:t>
+            <w:proofErr w:type="spellStart"/>
+            <w:r>
+              <w:rPr>
+                <w:rFonts w:ascii="Consolas" w:hAnsi="Consolas" w:cs="Consolas"/>
+              </w:rPr>
+              <w:t>mov</w:t>
+            </w:r>
+            <w:proofErr w:type="spellEnd"/>
+            <w:r>
+              <w:rPr>
+                <w:rFonts w:ascii="Consolas" w:hAnsi="Consolas" w:cs="Consolas"/>
+              </w:rPr>
+              <w:t xml:space="preserve"> al, [</w:t>
+            </w:r>
+            <w:proofErr w:type="spellStart"/>
+            <w:r>
+              <w:rPr>
+                <w:rFonts w:ascii="Consolas" w:hAnsi="Consolas" w:cs="Consolas"/>
+              </w:rPr>
+              <w:t>d+x</w:t>
+            </w:r>
+            <w:proofErr w:type="spellEnd"/>
+            <w:r>
+              <w:rPr>
+                <w:rFonts w:ascii="Consolas" w:hAnsi="Consolas" w:cs="Consolas"/>
+              </w:rPr>
+              <w:t>]</w:t>
             </w:r>
           </w:p>
         </w:tc>
@@ -1304,17 +1404,26 @@
                 <w:rFonts w:ascii="Consolas" w:hAnsi="Consolas" w:cs="Consolas"/>
               </w:rPr>
             </w:pPr>
+            <w:proofErr w:type="spellStart"/>
             <w:r>
               <w:rPr>
                 <w:rFonts w:ascii="Consolas" w:hAnsi="Consolas" w:cs="Consolas"/>
               </w:rPr>
               <w:t>mov</w:t>
             </w:r>
-            <w:r>
-              <w:rPr>
-                <w:rFonts w:ascii="Consolas" w:hAnsi="Consolas" w:cs="Consolas"/>
-              </w:rPr>
-              <w:t xml:space="preserve"> a, [b</w:t>
+            <w:proofErr w:type="spellEnd"/>
+            <w:r>
+              <w:rPr>
+                <w:rFonts w:ascii="Consolas" w:hAnsi="Consolas" w:cs="Consolas"/>
+              </w:rPr>
+              <w:t xml:space="preserve"> a, [</w:t>
+            </w:r>
+            <w:proofErr w:type="spellStart"/>
+            <w:r>
+              <w:rPr>
+                <w:rFonts w:ascii="Consolas" w:hAnsi="Consolas" w:cs="Consolas"/>
+              </w:rPr>
+              <w:t>b</w:t>
             </w:r>
             <w:r>
               <w:rPr>
@@ -1322,6 +1431,7 @@
               </w:rPr>
               <w:t>+x</w:t>
             </w:r>
+            <w:proofErr w:type="spellEnd"/>
             <w:r>
               <w:rPr>
                 <w:rFonts w:ascii="Consolas" w:hAnsi="Consolas" w:cs="Consolas"/>
@@ -1381,11 +1491,33 @@
                 <w:rFonts w:ascii="Consolas" w:hAnsi="Consolas" w:cs="Consolas"/>
               </w:rPr>
             </w:pPr>
-            <w:r>
-              <w:rPr>
-                <w:rFonts w:ascii="Consolas" w:hAnsi="Consolas" w:cs="Consolas"/>
-              </w:rPr>
-              <w:t xml:space="preserve">mov bl, </w:t>
+            <w:proofErr w:type="spellStart"/>
+            <w:r>
+              <w:rPr>
+                <w:rFonts w:ascii="Consolas" w:hAnsi="Consolas" w:cs="Consolas"/>
+              </w:rPr>
+              <w:t>mov</w:t>
+            </w:r>
+            <w:proofErr w:type="spellEnd"/>
+            <w:r>
+              <w:rPr>
+                <w:rFonts w:ascii="Consolas" w:hAnsi="Consolas" w:cs="Consolas"/>
+              </w:rPr>
+              <w:t xml:space="preserve"> </w:t>
+            </w:r>
+            <w:proofErr w:type="spellStart"/>
+            <w:r>
+              <w:rPr>
+                <w:rFonts w:ascii="Consolas" w:hAnsi="Consolas" w:cs="Consolas"/>
+              </w:rPr>
+              <w:t>bl</w:t>
+            </w:r>
+            <w:proofErr w:type="spellEnd"/>
+            <w:r>
+              <w:rPr>
+                <w:rFonts w:ascii="Consolas" w:hAnsi="Consolas" w:cs="Consolas"/>
+              </w:rPr>
+              <w:t xml:space="preserve">, </w:t>
             </w:r>
             <w:r>
               <w:rPr>
@@ -1461,11 +1593,19 @@
                 <w:rFonts w:ascii="Consolas" w:hAnsi="Consolas" w:cs="Consolas"/>
               </w:rPr>
             </w:pPr>
-            <w:r>
-              <w:rPr>
-                <w:rFonts w:ascii="Consolas" w:hAnsi="Consolas" w:cs="Consolas"/>
-              </w:rPr>
-              <w:t xml:space="preserve">mov a, </w:t>
+            <w:proofErr w:type="spellStart"/>
+            <w:r>
+              <w:rPr>
+                <w:rFonts w:ascii="Consolas" w:hAnsi="Consolas" w:cs="Consolas"/>
+              </w:rPr>
+              <w:t>mov</w:t>
+            </w:r>
+            <w:proofErr w:type="spellEnd"/>
+            <w:r>
+              <w:rPr>
+                <w:rFonts w:ascii="Consolas" w:hAnsi="Consolas" w:cs="Consolas"/>
+              </w:rPr>
+              <w:t xml:space="preserve"> a, </w:t>
             </w:r>
             <w:r>
               <w:rPr>
@@ -1535,11 +1675,19 @@
                 <w:rFonts w:ascii="Consolas" w:hAnsi="Consolas" w:cs="Consolas"/>
               </w:rPr>
             </w:pPr>
-            <w:r>
-              <w:rPr>
-                <w:rFonts w:ascii="Consolas" w:hAnsi="Consolas" w:cs="Consolas"/>
-              </w:rPr>
-              <w:t>mov dh, $c0</w:t>
+            <w:proofErr w:type="spellStart"/>
+            <w:r>
+              <w:rPr>
+                <w:rFonts w:ascii="Consolas" w:hAnsi="Consolas" w:cs="Consolas"/>
+              </w:rPr>
+              <w:t>mov</w:t>
+            </w:r>
+            <w:proofErr w:type="spellEnd"/>
+            <w:r>
+              <w:rPr>
+                <w:rFonts w:ascii="Consolas" w:hAnsi="Consolas" w:cs="Consolas"/>
+              </w:rPr>
+              <w:t xml:space="preserve"> dh, $c0</w:t>
             </w:r>
           </w:p>
         </w:tc>
@@ -1591,11 +1739,19 @@
                 <w:rFonts w:ascii="Consolas" w:hAnsi="Consolas" w:cs="Consolas"/>
               </w:rPr>
             </w:pPr>
-            <w:r>
-              <w:rPr>
-                <w:rFonts w:ascii="Consolas" w:hAnsi="Consolas" w:cs="Consolas"/>
-              </w:rPr>
-              <w:t>mov d, $8000</w:t>
+            <w:proofErr w:type="spellStart"/>
+            <w:r>
+              <w:rPr>
+                <w:rFonts w:ascii="Consolas" w:hAnsi="Consolas" w:cs="Consolas"/>
+              </w:rPr>
+              <w:t>mov</w:t>
+            </w:r>
+            <w:proofErr w:type="spellEnd"/>
+            <w:r>
+              <w:rPr>
+                <w:rFonts w:ascii="Consolas" w:hAnsi="Consolas" w:cs="Consolas"/>
+              </w:rPr>
+              <w:t xml:space="preserve"> d, $8000</w:t>
             </w:r>
           </w:p>
         </w:tc>
@@ -1647,11 +1803,33 @@
                 <w:rFonts w:ascii="Consolas" w:hAnsi="Consolas" w:cs="Consolas"/>
               </w:rPr>
             </w:pPr>
-            <w:r>
-              <w:rPr>
-                <w:rFonts w:ascii="Consolas" w:hAnsi="Consolas" w:cs="Consolas"/>
-              </w:rPr>
-              <w:t>mov [d+x]</w:t>
+            <w:proofErr w:type="spellStart"/>
+            <w:r>
+              <w:rPr>
+                <w:rFonts w:ascii="Consolas" w:hAnsi="Consolas" w:cs="Consolas"/>
+              </w:rPr>
+              <w:t>mov</w:t>
+            </w:r>
+            <w:proofErr w:type="spellEnd"/>
+            <w:r>
+              <w:rPr>
+                <w:rFonts w:ascii="Consolas" w:hAnsi="Consolas" w:cs="Consolas"/>
+              </w:rPr>
+              <w:t xml:space="preserve"> [</w:t>
+            </w:r>
+            <w:proofErr w:type="spellStart"/>
+            <w:r>
+              <w:rPr>
+                <w:rFonts w:ascii="Consolas" w:hAnsi="Consolas" w:cs="Consolas"/>
+              </w:rPr>
+              <w:t>d+x</w:t>
+            </w:r>
+            <w:proofErr w:type="spellEnd"/>
+            <w:r>
+              <w:rPr>
+                <w:rFonts w:ascii="Consolas" w:hAnsi="Consolas" w:cs="Consolas"/>
+              </w:rPr>
+              <w:t>]</w:t>
             </w:r>
             <w:r>
               <w:rPr>
@@ -1712,11 +1890,33 @@
                 <w:rFonts w:ascii="Consolas" w:hAnsi="Consolas" w:cs="Consolas"/>
               </w:rPr>
             </w:pPr>
-            <w:r>
-              <w:rPr>
-                <w:rFonts w:ascii="Consolas" w:hAnsi="Consolas" w:cs="Consolas"/>
-              </w:rPr>
-              <w:t xml:space="preserve">mov [a+x], </w:t>
+            <w:proofErr w:type="spellStart"/>
+            <w:r>
+              <w:rPr>
+                <w:rFonts w:ascii="Consolas" w:hAnsi="Consolas" w:cs="Consolas"/>
+              </w:rPr>
+              <w:t>mov</w:t>
+            </w:r>
+            <w:proofErr w:type="spellEnd"/>
+            <w:r>
+              <w:rPr>
+                <w:rFonts w:ascii="Consolas" w:hAnsi="Consolas" w:cs="Consolas"/>
+              </w:rPr>
+              <w:t xml:space="preserve"> [</w:t>
+            </w:r>
+            <w:proofErr w:type="spellStart"/>
+            <w:r>
+              <w:rPr>
+                <w:rFonts w:ascii="Consolas" w:hAnsi="Consolas" w:cs="Consolas"/>
+              </w:rPr>
+              <w:t>a+x</w:t>
+            </w:r>
+            <w:proofErr w:type="spellEnd"/>
+            <w:r>
+              <w:rPr>
+                <w:rFonts w:ascii="Consolas" w:hAnsi="Consolas" w:cs="Consolas"/>
+              </w:rPr>
+              <w:t xml:space="preserve">], </w:t>
             </w:r>
             <w:r>
               <w:rPr>
@@ -1774,11 +1974,19 @@
                 <w:rFonts w:ascii="Consolas" w:hAnsi="Consolas" w:cs="Consolas"/>
               </w:rPr>
             </w:pPr>
-            <w:r>
-              <w:rPr>
-                <w:rFonts w:ascii="Consolas" w:hAnsi="Consolas" w:cs="Consolas"/>
-              </w:rPr>
-              <w:t xml:space="preserve">mov </w:t>
+            <w:proofErr w:type="spellStart"/>
+            <w:r>
+              <w:rPr>
+                <w:rFonts w:ascii="Consolas" w:hAnsi="Consolas" w:cs="Consolas"/>
+              </w:rPr>
+              <w:t>mov</w:t>
+            </w:r>
+            <w:proofErr w:type="spellEnd"/>
+            <w:r>
+              <w:rPr>
+                <w:rFonts w:ascii="Consolas" w:hAnsi="Consolas" w:cs="Consolas"/>
+              </w:rPr>
+              <w:t xml:space="preserve"> </w:t>
             </w:r>
             <w:r>
               <w:rPr>
@@ -1790,8 +1998,30 @@
               <w:rPr>
                 <w:rFonts w:ascii="Consolas" w:hAnsi="Consolas" w:cs="Consolas"/>
               </w:rPr>
-              <w:t>[a+x], $ff</w:t>
-            </w:r>
+              <w:t>[</w:t>
+            </w:r>
+            <w:proofErr w:type="spellStart"/>
+            <w:r>
+              <w:rPr>
+                <w:rFonts w:ascii="Consolas" w:hAnsi="Consolas" w:cs="Consolas"/>
+              </w:rPr>
+              <w:t>a+x</w:t>
+            </w:r>
+            <w:proofErr w:type="spellEnd"/>
+            <w:r>
+              <w:rPr>
+                <w:rFonts w:ascii="Consolas" w:hAnsi="Consolas" w:cs="Consolas"/>
+              </w:rPr>
+              <w:t>], $</w:t>
+            </w:r>
+            <w:proofErr w:type="spellStart"/>
+            <w:r>
+              <w:rPr>
+                <w:rFonts w:ascii="Consolas" w:hAnsi="Consolas" w:cs="Consolas"/>
+              </w:rPr>
+              <w:t>ff</w:t>
+            </w:r>
+            <w:proofErr w:type="spellEnd"/>
           </w:p>
         </w:tc>
       </w:tr>
@@ -1839,11 +2069,19 @@
                 <w:rFonts w:ascii="Consolas" w:hAnsi="Consolas" w:cs="Consolas"/>
               </w:rPr>
             </w:pPr>
-            <w:r>
-              <w:rPr>
-                <w:rFonts w:ascii="Consolas" w:hAnsi="Consolas" w:cs="Consolas"/>
-              </w:rPr>
-              <w:t xml:space="preserve">mov </w:t>
+            <w:proofErr w:type="spellStart"/>
+            <w:r>
+              <w:rPr>
+                <w:rFonts w:ascii="Consolas" w:hAnsi="Consolas" w:cs="Consolas"/>
+              </w:rPr>
+              <w:t>mov</w:t>
+            </w:r>
+            <w:proofErr w:type="spellEnd"/>
+            <w:r>
+              <w:rPr>
+                <w:rFonts w:ascii="Consolas" w:hAnsi="Consolas" w:cs="Consolas"/>
+              </w:rPr>
+              <w:t xml:space="preserve"> </w:t>
             </w:r>
             <w:r>
               <w:rPr>
@@ -1855,8 +2093,30 @@
               <w:rPr>
                 <w:rFonts w:ascii="Consolas" w:hAnsi="Consolas" w:cs="Consolas"/>
               </w:rPr>
-              <w:t>[a+x], $ff</w:t>
-            </w:r>
+              <w:t>[</w:t>
+            </w:r>
+            <w:proofErr w:type="spellStart"/>
+            <w:r>
+              <w:rPr>
+                <w:rFonts w:ascii="Consolas" w:hAnsi="Consolas" w:cs="Consolas"/>
+              </w:rPr>
+              <w:t>a+x</w:t>
+            </w:r>
+            <w:proofErr w:type="spellEnd"/>
+            <w:r>
+              <w:rPr>
+                <w:rFonts w:ascii="Consolas" w:hAnsi="Consolas" w:cs="Consolas"/>
+              </w:rPr>
+              <w:t>], $</w:t>
+            </w:r>
+            <w:proofErr w:type="spellStart"/>
+            <w:r>
+              <w:rPr>
+                <w:rFonts w:ascii="Consolas" w:hAnsi="Consolas" w:cs="Consolas"/>
+              </w:rPr>
+              <w:t>ff</w:t>
+            </w:r>
+            <w:proofErr w:type="spellEnd"/>
           </w:p>
         </w:tc>
       </w:tr>
@@ -1911,12 +2171,34 @@
                 <w:rFonts w:ascii="Consolas" w:hAnsi="Consolas" w:cs="Consolas"/>
               </w:rPr>
             </w:pPr>
+            <w:proofErr w:type="spellStart"/>
             <w:r>
               <w:rPr>
                 <w:rFonts w:ascii="Consolas" w:hAnsi="Consolas" w:cs="Consolas"/>
               </w:rPr>
               <w:lastRenderedPageBreak/>
-              <w:t>mov [b+x], $c000</w:t>
+              <w:t>mov</w:t>
+            </w:r>
+            <w:proofErr w:type="spellEnd"/>
+            <w:r>
+              <w:rPr>
+                <w:rFonts w:ascii="Consolas" w:hAnsi="Consolas" w:cs="Consolas"/>
+              </w:rPr>
+              <w:t xml:space="preserve"> [</w:t>
+            </w:r>
+            <w:proofErr w:type="spellStart"/>
+            <w:r>
+              <w:rPr>
+                <w:rFonts w:ascii="Consolas" w:hAnsi="Consolas" w:cs="Consolas"/>
+              </w:rPr>
+              <w:t>b+x</w:t>
+            </w:r>
+            <w:proofErr w:type="spellEnd"/>
+            <w:r>
+              <w:rPr>
+                <w:rFonts w:ascii="Consolas" w:hAnsi="Consolas" w:cs="Consolas"/>
+              </w:rPr>
+              <w:t>], $c000</w:t>
             </w:r>
           </w:p>
         </w:tc>
@@ -1969,11 +2251,19 @@
                 <w:rFonts w:ascii="Consolas" w:hAnsi="Consolas" w:cs="Consolas"/>
               </w:rPr>
             </w:pPr>
-            <w:r>
-              <w:rPr>
-                <w:rFonts w:ascii="Consolas" w:hAnsi="Consolas" w:cs="Consolas"/>
-              </w:rPr>
-              <w:t xml:space="preserve">mov </w:t>
+            <w:proofErr w:type="spellStart"/>
+            <w:r>
+              <w:rPr>
+                <w:rFonts w:ascii="Consolas" w:hAnsi="Consolas" w:cs="Consolas"/>
+              </w:rPr>
+              <w:t>mov</w:t>
+            </w:r>
+            <w:proofErr w:type="spellEnd"/>
+            <w:r>
+              <w:rPr>
+                <w:rFonts w:ascii="Consolas" w:hAnsi="Consolas" w:cs="Consolas"/>
+              </w:rPr>
+              <w:t xml:space="preserve"> </w:t>
             </w:r>
             <w:r>
               <w:rPr>
@@ -2049,11 +2339,19 @@
                 <w:rFonts w:ascii="Consolas" w:hAnsi="Consolas" w:cs="Consolas"/>
               </w:rPr>
             </w:pPr>
-            <w:r>
-              <w:rPr>
-                <w:rFonts w:ascii="Consolas" w:hAnsi="Consolas" w:cs="Consolas"/>
-              </w:rPr>
-              <w:t xml:space="preserve">mov </w:t>
+            <w:proofErr w:type="spellStart"/>
+            <w:r>
+              <w:rPr>
+                <w:rFonts w:ascii="Consolas" w:hAnsi="Consolas" w:cs="Consolas"/>
+              </w:rPr>
+              <w:t>mov</w:t>
+            </w:r>
+            <w:proofErr w:type="spellEnd"/>
+            <w:r>
+              <w:rPr>
+                <w:rFonts w:ascii="Consolas" w:hAnsi="Consolas" w:cs="Consolas"/>
+              </w:rPr>
+              <w:t xml:space="preserve"> </w:t>
             </w:r>
             <w:r>
               <w:rPr>
@@ -2126,11 +2424,19 @@
                 <w:rFonts w:ascii="Consolas" w:hAnsi="Consolas" w:cs="Consolas"/>
               </w:rPr>
             </w:pPr>
-            <w:r>
-              <w:rPr>
-                <w:rFonts w:ascii="Consolas" w:hAnsi="Consolas" w:cs="Consolas"/>
-              </w:rPr>
-              <w:t xml:space="preserve">mov BYTE </w:t>
+            <w:proofErr w:type="spellStart"/>
+            <w:r>
+              <w:rPr>
+                <w:rFonts w:ascii="Consolas" w:hAnsi="Consolas" w:cs="Consolas"/>
+              </w:rPr>
+              <w:t>mov</w:t>
+            </w:r>
+            <w:proofErr w:type="spellEnd"/>
+            <w:r>
+              <w:rPr>
+                <w:rFonts w:ascii="Consolas" w:hAnsi="Consolas" w:cs="Consolas"/>
+              </w:rPr>
+              <w:t xml:space="preserve"> BYTE </w:t>
             </w:r>
             <w:r>
               <w:rPr>
@@ -2206,11 +2512,19 @@
                 <w:rFonts w:ascii="Consolas" w:hAnsi="Consolas" w:cs="Consolas"/>
               </w:rPr>
             </w:pPr>
-            <w:r>
-              <w:rPr>
-                <w:rFonts w:ascii="Consolas" w:hAnsi="Consolas" w:cs="Consolas"/>
-              </w:rPr>
-              <w:t xml:space="preserve">mov </w:t>
+            <w:proofErr w:type="spellStart"/>
+            <w:r>
+              <w:rPr>
+                <w:rFonts w:ascii="Consolas" w:hAnsi="Consolas" w:cs="Consolas"/>
+              </w:rPr>
+              <w:t>mov</w:t>
+            </w:r>
+            <w:proofErr w:type="spellEnd"/>
+            <w:r>
+              <w:rPr>
+                <w:rFonts w:ascii="Consolas" w:hAnsi="Consolas" w:cs="Consolas"/>
+              </w:rPr>
+              <w:t xml:space="preserve"> </w:t>
             </w:r>
             <w:r>
               <w:rPr>
@@ -2289,11 +2603,19 @@
                 <w:rFonts w:ascii="Consolas" w:hAnsi="Consolas" w:cs="Consolas"/>
               </w:rPr>
             </w:pPr>
-            <w:r>
-              <w:rPr>
-                <w:rFonts w:ascii="Consolas" w:hAnsi="Consolas" w:cs="Consolas"/>
-              </w:rPr>
-              <w:t xml:space="preserve">mov </w:t>
+            <w:proofErr w:type="spellStart"/>
+            <w:r>
+              <w:rPr>
+                <w:rFonts w:ascii="Consolas" w:hAnsi="Consolas" w:cs="Consolas"/>
+              </w:rPr>
+              <w:t>mov</w:t>
+            </w:r>
+            <w:proofErr w:type="spellEnd"/>
+            <w:r>
+              <w:rPr>
+                <w:rFonts w:ascii="Consolas" w:hAnsi="Consolas" w:cs="Consolas"/>
+              </w:rPr>
+              <w:t xml:space="preserve"> </w:t>
             </w:r>
             <w:r>
               <w:rPr>
@@ -2317,8 +2639,16 @@
               <w:rPr>
                 <w:rFonts w:ascii="Consolas" w:hAnsi="Consolas" w:cs="Consolas"/>
               </w:rPr>
-              <w:t>, $ffff</w:t>
-            </w:r>
+              <w:t>, $</w:t>
+            </w:r>
+            <w:proofErr w:type="spellStart"/>
+            <w:r>
+              <w:rPr>
+                <w:rFonts w:ascii="Consolas" w:hAnsi="Consolas" w:cs="Consolas"/>
+              </w:rPr>
+              <w:t>ffff</w:t>
+            </w:r>
+            <w:proofErr w:type="spellEnd"/>
           </w:p>
         </w:tc>
       </w:tr>
@@ -2369,11 +2699,19 @@
                 <w:rFonts w:ascii="Consolas" w:hAnsi="Consolas" w:cs="Consolas"/>
               </w:rPr>
             </w:pPr>
-            <w:r>
-              <w:rPr>
-                <w:rFonts w:ascii="Consolas" w:hAnsi="Consolas" w:cs="Consolas"/>
-              </w:rPr>
-              <w:t>inc al</w:t>
+            <w:proofErr w:type="spellStart"/>
+            <w:r>
+              <w:rPr>
+                <w:rFonts w:ascii="Consolas" w:hAnsi="Consolas" w:cs="Consolas"/>
+              </w:rPr>
+              <w:t>inc</w:t>
+            </w:r>
+            <w:proofErr w:type="spellEnd"/>
+            <w:r>
+              <w:rPr>
+                <w:rFonts w:ascii="Consolas" w:hAnsi="Consolas" w:cs="Consolas"/>
+              </w:rPr>
+              <w:t xml:space="preserve"> al</w:t>
             </w:r>
           </w:p>
         </w:tc>
@@ -2422,11 +2760,19 @@
                 <w:rFonts w:ascii="Consolas" w:hAnsi="Consolas" w:cs="Consolas"/>
               </w:rPr>
             </w:pPr>
-            <w:r>
-              <w:rPr>
-                <w:rFonts w:ascii="Consolas" w:hAnsi="Consolas" w:cs="Consolas"/>
-              </w:rPr>
-              <w:t>inc b</w:t>
+            <w:proofErr w:type="spellStart"/>
+            <w:r>
+              <w:rPr>
+                <w:rFonts w:ascii="Consolas" w:hAnsi="Consolas" w:cs="Consolas"/>
+              </w:rPr>
+              <w:t>inc</w:t>
+            </w:r>
+            <w:proofErr w:type="spellEnd"/>
+            <w:r>
+              <w:rPr>
+                <w:rFonts w:ascii="Consolas" w:hAnsi="Consolas" w:cs="Consolas"/>
+              </w:rPr>
+              <w:t xml:space="preserve"> b</w:t>
             </w:r>
           </w:p>
         </w:tc>
@@ -2478,11 +2824,33 @@
                 <w:rFonts w:ascii="Consolas" w:hAnsi="Consolas" w:cs="Consolas"/>
               </w:rPr>
             </w:pPr>
-            <w:r>
-              <w:rPr>
-                <w:rFonts w:ascii="Consolas" w:hAnsi="Consolas" w:cs="Consolas"/>
-              </w:rPr>
-              <w:t>dec BYTE [a+x]</w:t>
+            <w:proofErr w:type="spellStart"/>
+            <w:r>
+              <w:rPr>
+                <w:rFonts w:ascii="Consolas" w:hAnsi="Consolas" w:cs="Consolas"/>
+              </w:rPr>
+              <w:t>dec</w:t>
+            </w:r>
+            <w:proofErr w:type="spellEnd"/>
+            <w:r>
+              <w:rPr>
+                <w:rFonts w:ascii="Consolas" w:hAnsi="Consolas" w:cs="Consolas"/>
+              </w:rPr>
+              <w:t xml:space="preserve"> BYTE [</w:t>
+            </w:r>
+            <w:proofErr w:type="spellStart"/>
+            <w:r>
+              <w:rPr>
+                <w:rFonts w:ascii="Consolas" w:hAnsi="Consolas" w:cs="Consolas"/>
+              </w:rPr>
+              <w:t>a+x</w:t>
+            </w:r>
+            <w:proofErr w:type="spellEnd"/>
+            <w:r>
+              <w:rPr>
+                <w:rFonts w:ascii="Consolas" w:hAnsi="Consolas" w:cs="Consolas"/>
+              </w:rPr>
+              <w:t>]</w:t>
             </w:r>
           </w:p>
         </w:tc>
@@ -2531,11 +2899,19 @@
                 <w:rFonts w:ascii="Consolas" w:hAnsi="Consolas" w:cs="Consolas"/>
               </w:rPr>
             </w:pPr>
-            <w:r>
-              <w:rPr>
-                <w:rFonts w:ascii="Consolas" w:hAnsi="Consolas" w:cs="Consolas"/>
-              </w:rPr>
-              <w:t xml:space="preserve">dec </w:t>
+            <w:proofErr w:type="spellStart"/>
+            <w:r>
+              <w:rPr>
+                <w:rFonts w:ascii="Consolas" w:hAnsi="Consolas" w:cs="Consolas"/>
+              </w:rPr>
+              <w:t>dec</w:t>
+            </w:r>
+            <w:proofErr w:type="spellEnd"/>
+            <w:r>
+              <w:rPr>
+                <w:rFonts w:ascii="Consolas" w:hAnsi="Consolas" w:cs="Consolas"/>
+              </w:rPr>
+              <w:t xml:space="preserve"> </w:t>
             </w:r>
             <w:r>
               <w:rPr>
@@ -2547,7 +2923,21 @@
               <w:rPr>
                 <w:rFonts w:ascii="Consolas" w:hAnsi="Consolas" w:cs="Consolas"/>
               </w:rPr>
-              <w:t>[a+x]</w:t>
+              <w:t>[</w:t>
+            </w:r>
+            <w:proofErr w:type="spellStart"/>
+            <w:r>
+              <w:rPr>
+                <w:rFonts w:ascii="Consolas" w:hAnsi="Consolas" w:cs="Consolas"/>
+              </w:rPr>
+              <w:t>a+x</w:t>
+            </w:r>
+            <w:proofErr w:type="spellEnd"/>
+            <w:r>
+              <w:rPr>
+                <w:rFonts w:ascii="Consolas" w:hAnsi="Consolas" w:cs="Consolas"/>
+              </w:rPr>
+              <w:t>]</w:t>
             </w:r>
           </w:p>
         </w:tc>
@@ -2599,11 +2989,19 @@
                 <w:rFonts w:ascii="Consolas" w:hAnsi="Consolas" w:cs="Consolas"/>
               </w:rPr>
             </w:pPr>
-            <w:r>
-              <w:rPr>
-                <w:rFonts w:ascii="Consolas" w:hAnsi="Consolas" w:cs="Consolas"/>
-              </w:rPr>
-              <w:t>dec BYTE [$fe00]</w:t>
+            <w:proofErr w:type="spellStart"/>
+            <w:r>
+              <w:rPr>
+                <w:rFonts w:ascii="Consolas" w:hAnsi="Consolas" w:cs="Consolas"/>
+              </w:rPr>
+              <w:t>dec</w:t>
+            </w:r>
+            <w:proofErr w:type="spellEnd"/>
+            <w:r>
+              <w:rPr>
+                <w:rFonts w:ascii="Consolas" w:hAnsi="Consolas" w:cs="Consolas"/>
+              </w:rPr>
+              <w:t xml:space="preserve"> BYTE [$fe00]</w:t>
             </w:r>
           </w:p>
         </w:tc>
@@ -2652,11 +3050,19 @@
                 <w:rFonts w:ascii="Consolas" w:hAnsi="Consolas" w:cs="Consolas"/>
               </w:rPr>
             </w:pPr>
-            <w:r>
-              <w:rPr>
-                <w:rFonts w:ascii="Consolas" w:hAnsi="Consolas" w:cs="Consolas"/>
-              </w:rPr>
-              <w:t xml:space="preserve">inc </w:t>
+            <w:proofErr w:type="spellStart"/>
+            <w:r>
+              <w:rPr>
+                <w:rFonts w:ascii="Consolas" w:hAnsi="Consolas" w:cs="Consolas"/>
+              </w:rPr>
+              <w:t>inc</w:t>
+            </w:r>
+            <w:proofErr w:type="spellEnd"/>
+            <w:r>
+              <w:rPr>
+                <w:rFonts w:ascii="Consolas" w:hAnsi="Consolas" w:cs="Consolas"/>
+              </w:rPr>
+              <w:t xml:space="preserve"> </w:t>
             </w:r>
             <w:r>
               <w:rPr>
@@ -2720,12 +3126,14 @@
                 <w:rFonts w:ascii="Consolas" w:hAnsi="Consolas" w:cs="Consolas"/>
               </w:rPr>
             </w:pPr>
+            <w:proofErr w:type="spellStart"/>
             <w:r>
               <w:rPr>
                 <w:rFonts w:ascii="Consolas" w:hAnsi="Consolas" w:cs="Consolas"/>
               </w:rPr>
               <w:t>sei</w:t>
             </w:r>
+            <w:proofErr w:type="spellEnd"/>
           </w:p>
         </w:tc>
       </w:tr>
@@ -2829,11 +3237,19 @@
                 <w:rFonts w:ascii="Consolas" w:hAnsi="Consolas" w:cs="Consolas"/>
               </w:rPr>
             </w:pPr>
-            <w:r>
-              <w:rPr>
-                <w:rFonts w:ascii="Consolas" w:hAnsi="Consolas" w:cs="Consolas"/>
-              </w:rPr>
-              <w:t>jmp $8000</w:t>
+            <w:proofErr w:type="spellStart"/>
+            <w:r>
+              <w:rPr>
+                <w:rFonts w:ascii="Consolas" w:hAnsi="Consolas" w:cs="Consolas"/>
+              </w:rPr>
+              <w:t>jmp</w:t>
+            </w:r>
+            <w:proofErr w:type="spellEnd"/>
+            <w:r>
+              <w:rPr>
+                <w:rFonts w:ascii="Consolas" w:hAnsi="Consolas" w:cs="Consolas"/>
+              </w:rPr>
+              <w:t xml:space="preserve"> $8000</w:t>
             </w:r>
           </w:p>
         </w:tc>
@@ -3652,8 +4068,6 @@
             <w:r>
               <w:t xml:space="preserve"> disable</w:t>
             </w:r>
-            <w:bookmarkStart w:id="0" w:name="_GoBack"/>
-            <w:bookmarkEnd w:id="0"/>
             <w:r>
               <w:t xml:space="preserve"> flag</w:t>
             </w:r>
@@ -4614,11 +5028,13 @@
                 <w:b w:val="0"/>
               </w:rPr>
             </w:pPr>
-            <w:r>
-              <w:rPr>
-                <w:b w:val="0"/>
-              </w:rPr>
-              <w:t>POPA</w:t>
+            <w:bookmarkStart w:id="0" w:name="_GoBack"/>
+            <w:bookmarkEnd w:id="0"/>
+            <w:r>
+              <w:rPr>
+                <w:b w:val="0"/>
+              </w:rPr>
+              <w:t>POPF</w:t>
             </w:r>
           </w:p>
         </w:tc>
@@ -4645,7 +5061,7 @@
               <w:cnfStyle w:val="000000100000" w:firstRow="0" w:lastRow="0" w:firstColumn="0" w:lastColumn="0" w:oddVBand="0" w:evenVBand="0" w:oddHBand="1" w:evenHBand="0" w:firstRowFirstColumn="0" w:firstRowLastColumn="0" w:lastRowFirstColumn="0" w:lastRowLastColumn="0"/>
             </w:pPr>
             <w:r>
-              <w:t>Pop from stack into .A</w:t>
+              <w:t>Pop from stack into FLAGS</w:t>
             </w:r>
           </w:p>
         </w:tc>
@@ -4666,7 +5082,7 @@
               <w:rPr>
                 <w:b w:val="0"/>
               </w:rPr>
-              <w:t>POPF</w:t>
+              <w:t>PUSH</w:t>
             </w:r>
           </w:p>
         </w:tc>
@@ -4680,7 +5096,7 @@
               <w:cnfStyle w:val="000000000000" w:firstRow="0" w:lastRow="0" w:firstColumn="0" w:lastColumn="0" w:oddVBand="0" w:evenVBand="0" w:oddHBand="0" w:evenHBand="0" w:firstRowFirstColumn="0" w:firstRowLastColumn="0" w:lastRowFirstColumn="0" w:lastRowLastColumn="0"/>
             </w:pPr>
             <w:r>
-              <w:t>III</w:t>
+              <w:t>VII</w:t>
             </w:r>
           </w:p>
         </w:tc>
@@ -4693,7 +5109,7 @@
               <w:cnfStyle w:val="000000000000" w:firstRow="0" w:lastRow="0" w:firstColumn="0" w:lastColumn="0" w:oddVBand="0" w:evenVBand="0" w:oddHBand="0" w:evenHBand="0" w:firstRowFirstColumn="0" w:firstRowLastColumn="0" w:lastRowFirstColumn="0" w:lastRowLastColumn="0"/>
             </w:pPr>
             <w:r>
-              <w:t>Pop from stack into FLAGS</w:t>
+              <w:t>Push onto stack</w:t>
             </w:r>
           </w:p>
         </w:tc>
@@ -4717,7 +5133,7 @@
               <w:rPr>
                 <w:b w:val="0"/>
               </w:rPr>
-              <w:t>PUSH</w:t>
+              <w:t>PUSHF</w:t>
             </w:r>
           </w:p>
         </w:tc>
@@ -4731,7 +5147,7 @@
               <w:cnfStyle w:val="000000100000" w:firstRow="0" w:lastRow="0" w:firstColumn="0" w:lastColumn="0" w:oddVBand="0" w:evenVBand="0" w:oddHBand="1" w:evenHBand="0" w:firstRowFirstColumn="0" w:firstRowLastColumn="0" w:lastRowFirstColumn="0" w:lastRowLastColumn="0"/>
             </w:pPr>
             <w:r>
-              <w:t>VII</w:t>
+              <w:t>III</w:t>
             </w:r>
           </w:p>
         </w:tc>
@@ -4744,7 +5160,7 @@
               <w:cnfStyle w:val="000000100000" w:firstRow="0" w:lastRow="0" w:firstColumn="0" w:lastColumn="0" w:oddVBand="0" w:evenVBand="0" w:oddHBand="1" w:evenHBand="0" w:firstRowFirstColumn="0" w:firstRowLastColumn="0" w:lastRowFirstColumn="0" w:lastRowLastColumn="0"/>
             </w:pPr>
             <w:r>
-              <w:t>Push onto stack</w:t>
+              <w:t>Push FLAGS onto stack</w:t>
             </w:r>
           </w:p>
         </w:tc>
@@ -4765,7 +5181,7 @@
               <w:rPr>
                 <w:b w:val="0"/>
               </w:rPr>
-              <w:t>PUSHA</w:t>
+              <w:t>RET</w:t>
             </w:r>
           </w:p>
         </w:tc>
@@ -4792,7 +5208,7 @@
               <w:cnfStyle w:val="000000000000" w:firstRow="0" w:lastRow="0" w:firstColumn="0" w:lastColumn="0" w:oddVBand="0" w:evenVBand="0" w:oddHBand="0" w:evenHBand="0" w:firstRowFirstColumn="0" w:firstRowLastColumn="0" w:lastRowFirstColumn="0" w:lastRowLastColumn="0"/>
             </w:pPr>
             <w:r>
-              <w:t>Push .A onto stack</w:t>
+              <w:t>Return from subroutine call</w:t>
             </w:r>
           </w:p>
         </w:tc>
@@ -4816,7 +5232,7 @@
               <w:rPr>
                 <w:b w:val="0"/>
               </w:rPr>
-              <w:t>PUSHF</w:t>
+              <w:t>RETI</w:t>
             </w:r>
           </w:p>
         </w:tc>
@@ -4843,7 +5259,7 @@
               <w:cnfStyle w:val="000000100000" w:firstRow="0" w:lastRow="0" w:firstColumn="0" w:lastColumn="0" w:oddVBand="0" w:evenVBand="0" w:oddHBand="1" w:evenHBand="0" w:firstRowFirstColumn="0" w:firstRowLastColumn="0" w:lastRowFirstColumn="0" w:lastRowLastColumn="0"/>
             </w:pPr>
             <w:r>
-              <w:t>Push FLAGS onto stack</w:t>
+              <w:t>Return from interrupt</w:t>
             </w:r>
           </w:p>
         </w:tc>
@@ -4864,7 +5280,7 @@
               <w:rPr>
                 <w:b w:val="0"/>
               </w:rPr>
-              <w:t>RET</w:t>
+              <w:t>ROL</w:t>
             </w:r>
           </w:p>
         </w:tc>
@@ -4878,7 +5294,7 @@
               <w:cnfStyle w:val="000000000000" w:firstRow="0" w:lastRow="0" w:firstColumn="0" w:lastColumn="0" w:oddVBand="0" w:evenVBand="0" w:oddHBand="0" w:evenHBand="0" w:firstRowFirstColumn="0" w:firstRowLastColumn="0" w:lastRowFirstColumn="0" w:lastRowLastColumn="0"/>
             </w:pPr>
             <w:r>
-              <w:t>III</w:t>
+              <w:t>II</w:t>
             </w:r>
           </w:p>
         </w:tc>
@@ -4891,7 +5307,7 @@
               <w:cnfStyle w:val="000000000000" w:firstRow="0" w:lastRow="0" w:firstColumn="0" w:lastColumn="0" w:oddVBand="0" w:evenVBand="0" w:oddHBand="0" w:evenHBand="0" w:firstRowFirstColumn="0" w:firstRowLastColumn="0" w:lastRowFirstColumn="0" w:lastRowLastColumn="0"/>
             </w:pPr>
             <w:r>
-              <w:t>Return from subroutine call</w:t>
+              <w:t>Rotate bits left</w:t>
             </w:r>
           </w:p>
         </w:tc>
@@ -4915,7 +5331,7 @@
               <w:rPr>
                 <w:b w:val="0"/>
               </w:rPr>
-              <w:t>RETI</w:t>
+              <w:t>ROR</w:t>
             </w:r>
           </w:p>
         </w:tc>
@@ -4929,7 +5345,7 @@
               <w:cnfStyle w:val="000000100000" w:firstRow="0" w:lastRow="0" w:firstColumn="0" w:lastColumn="0" w:oddVBand="0" w:evenVBand="0" w:oddHBand="1" w:evenHBand="0" w:firstRowFirstColumn="0" w:firstRowLastColumn="0" w:lastRowFirstColumn="0" w:lastRowLastColumn="0"/>
             </w:pPr>
             <w:r>
-              <w:t>III</w:t>
+              <w:t>II</w:t>
             </w:r>
           </w:p>
         </w:tc>
@@ -4942,7 +5358,7 @@
               <w:cnfStyle w:val="000000100000" w:firstRow="0" w:lastRow="0" w:firstColumn="0" w:lastColumn="0" w:oddVBand="0" w:evenVBand="0" w:oddHBand="1" w:evenHBand="0" w:firstRowFirstColumn="0" w:firstRowLastColumn="0" w:lastRowFirstColumn="0" w:lastRowLastColumn="0"/>
             </w:pPr>
             <w:r>
-              <w:t>Return from interrupt</w:t>
+              <w:t>Rotate bits right</w:t>
             </w:r>
           </w:p>
         </w:tc>
@@ -4963,7 +5379,7 @@
               <w:rPr>
                 <w:b w:val="0"/>
               </w:rPr>
-              <w:t>ROL</w:t>
+              <w:t>SBB</w:t>
             </w:r>
           </w:p>
         </w:tc>
@@ -4977,7 +5393,7 @@
               <w:cnfStyle w:val="000000000000" w:firstRow="0" w:lastRow="0" w:firstColumn="0" w:lastColumn="0" w:oddVBand="0" w:evenVBand="0" w:oddHBand="0" w:evenHBand="0" w:firstRowFirstColumn="0" w:firstRowLastColumn="0" w:lastRowFirstColumn="0" w:lastRowLastColumn="0"/>
             </w:pPr>
             <w:r>
-              <w:t>II</w:t>
+              <w:t>I</w:t>
             </w:r>
           </w:p>
         </w:tc>
@@ -4990,7 +5406,7 @@
               <w:cnfStyle w:val="000000000000" w:firstRow="0" w:lastRow="0" w:firstColumn="0" w:lastColumn="0" w:oddVBand="0" w:evenVBand="0" w:oddHBand="0" w:evenHBand="0" w:firstRowFirstColumn="0" w:firstRowLastColumn="0" w:lastRowFirstColumn="0" w:lastRowLastColumn="0"/>
             </w:pPr>
             <w:r>
-              <w:t>Rotate bits left</w:t>
+              <w:t>Subtract with borrow</w:t>
             </w:r>
           </w:p>
         </w:tc>
@@ -5014,7 +5430,7 @@
               <w:rPr>
                 <w:b w:val="0"/>
               </w:rPr>
-              <w:t>ROR</w:t>
+              <w:t>SEC</w:t>
             </w:r>
           </w:p>
         </w:tc>
@@ -5028,7 +5444,7 @@
               <w:cnfStyle w:val="000000100000" w:firstRow="0" w:lastRow="0" w:firstColumn="0" w:lastColumn="0" w:oddVBand="0" w:evenVBand="0" w:oddHBand="1" w:evenHBand="0" w:firstRowFirstColumn="0" w:firstRowLastColumn="0" w:lastRowFirstColumn="0" w:lastRowLastColumn="0"/>
             </w:pPr>
             <w:r>
-              <w:t>II</w:t>
+              <w:t>III</w:t>
             </w:r>
           </w:p>
         </w:tc>
@@ -5041,7 +5457,7 @@
               <w:cnfStyle w:val="000000100000" w:firstRow="0" w:lastRow="0" w:firstColumn="0" w:lastColumn="0" w:oddVBand="0" w:evenVBand="0" w:oddHBand="1" w:evenHBand="0" w:firstRowFirstColumn="0" w:firstRowLastColumn="0" w:lastRowFirstColumn="0" w:lastRowLastColumn="0"/>
             </w:pPr>
             <w:r>
-              <w:t>Rotate bits right</w:t>
+              <w:t>Set carry flag</w:t>
             </w:r>
           </w:p>
         </w:tc>
@@ -5062,7 +5478,7 @@
               <w:rPr>
                 <w:b w:val="0"/>
               </w:rPr>
-              <w:t>SBB</w:t>
+              <w:t>SEI</w:t>
             </w:r>
           </w:p>
         </w:tc>
@@ -5076,7 +5492,7 @@
               <w:cnfStyle w:val="000000000000" w:firstRow="0" w:lastRow="0" w:firstColumn="0" w:lastColumn="0" w:oddVBand="0" w:evenVBand="0" w:oddHBand="0" w:evenHBand="0" w:firstRowFirstColumn="0" w:firstRowLastColumn="0" w:lastRowFirstColumn="0" w:lastRowLastColumn="0"/>
             </w:pPr>
             <w:r>
-              <w:t>I</w:t>
+              <w:t>III</w:t>
             </w:r>
           </w:p>
         </w:tc>
@@ -5089,7 +5505,7 @@
               <w:cnfStyle w:val="000000000000" w:firstRow="0" w:lastRow="0" w:firstColumn="0" w:lastColumn="0" w:oddVBand="0" w:evenVBand="0" w:oddHBand="0" w:evenHBand="0" w:firstRowFirstColumn="0" w:firstRowLastColumn="0" w:lastRowFirstColumn="0" w:lastRowLastColumn="0"/>
             </w:pPr>
             <w:r>
-              <w:t>Subtract with borrow</w:t>
+              <w:t>Set interrupt-disable flag</w:t>
             </w:r>
           </w:p>
         </w:tc>
@@ -5113,7 +5529,7 @@
               <w:rPr>
                 <w:b w:val="0"/>
               </w:rPr>
-              <w:t>SEC</w:t>
+              <w:t>SHL</w:t>
             </w:r>
           </w:p>
         </w:tc>
@@ -5127,7 +5543,7 @@
               <w:cnfStyle w:val="000000100000" w:firstRow="0" w:lastRow="0" w:firstColumn="0" w:lastColumn="0" w:oddVBand="0" w:evenVBand="0" w:oddHBand="1" w:evenHBand="0" w:firstRowFirstColumn="0" w:firstRowLastColumn="0" w:lastRowFirstColumn="0" w:lastRowLastColumn="0"/>
             </w:pPr>
             <w:r>
-              <w:t>III</w:t>
+              <w:t>II</w:t>
             </w:r>
           </w:p>
         </w:tc>
@@ -5140,7 +5556,7 @@
               <w:cnfStyle w:val="000000100000" w:firstRow="0" w:lastRow="0" w:firstColumn="0" w:lastColumn="0" w:oddVBand="0" w:evenVBand="0" w:oddHBand="1" w:evenHBand="0" w:firstRowFirstColumn="0" w:firstRowLastColumn="0" w:lastRowFirstColumn="0" w:lastRowLastColumn="0"/>
             </w:pPr>
             <w:r>
-              <w:t>Set carry flag</w:t>
+              <w:t>Shift bits left</w:t>
             </w:r>
           </w:p>
         </w:tc>
@@ -5161,7 +5577,7 @@
               <w:rPr>
                 <w:b w:val="0"/>
               </w:rPr>
-              <w:t>SEI</w:t>
+              <w:t>SHR</w:t>
             </w:r>
           </w:p>
         </w:tc>
@@ -5175,7 +5591,7 @@
               <w:cnfStyle w:val="000000000000" w:firstRow="0" w:lastRow="0" w:firstColumn="0" w:lastColumn="0" w:oddVBand="0" w:evenVBand="0" w:oddHBand="0" w:evenHBand="0" w:firstRowFirstColumn="0" w:firstRowLastColumn="0" w:lastRowFirstColumn="0" w:lastRowLastColumn="0"/>
             </w:pPr>
             <w:r>
-              <w:t>III</w:t>
+              <w:t>II</w:t>
             </w:r>
           </w:p>
         </w:tc>
@@ -5188,7 +5604,7 @@
               <w:cnfStyle w:val="000000000000" w:firstRow="0" w:lastRow="0" w:firstColumn="0" w:lastColumn="0" w:oddVBand="0" w:evenVBand="0" w:oddHBand="0" w:evenHBand="0" w:firstRowFirstColumn="0" w:firstRowLastColumn="0" w:lastRowFirstColumn="0" w:lastRowLastColumn="0"/>
             </w:pPr>
             <w:r>
-              <w:t>Set interrupt-disable flag</w:t>
+              <w:t>Shift bits right</w:t>
             </w:r>
           </w:p>
         </w:tc>
@@ -5212,106 +5628,6 @@
               <w:rPr>
                 <w:b w:val="0"/>
               </w:rPr>
-              <w:t>SHL</w:t>
-            </w:r>
-          </w:p>
-        </w:tc>
-        <w:tc>
-          <w:tcPr>
-            <w:tcW w:w="2160" w:type="dxa"/>
-          </w:tcPr>
-          <w:p>
-            <w:pPr>
-              <w:jc w:val="center"/>
-              <w:cnfStyle w:val="000000100000" w:firstRow="0" w:lastRow="0" w:firstColumn="0" w:lastColumn="0" w:oddVBand="0" w:evenVBand="0" w:oddHBand="1" w:evenHBand="0" w:firstRowFirstColumn="0" w:firstRowLastColumn="0" w:lastRowFirstColumn="0" w:lastRowLastColumn="0"/>
-            </w:pPr>
-            <w:r>
-              <w:t>II</w:t>
-            </w:r>
-          </w:p>
-        </w:tc>
-        <w:tc>
-          <w:tcPr>
-            <w:tcW w:w="4878" w:type="dxa"/>
-          </w:tcPr>
-          <w:p>
-            <w:pPr>
-              <w:cnfStyle w:val="000000100000" w:firstRow="0" w:lastRow="0" w:firstColumn="0" w:lastColumn="0" w:oddVBand="0" w:evenVBand="0" w:oddHBand="1" w:evenHBand="0" w:firstRowFirstColumn="0" w:firstRowLastColumn="0" w:lastRowFirstColumn="0" w:lastRowLastColumn="0"/>
-            </w:pPr>
-            <w:r>
-              <w:t>Shift bits left</w:t>
-            </w:r>
-          </w:p>
-        </w:tc>
-      </w:tr>
-      <w:tr>
-        <w:tc>
-          <w:tcPr>
-            <w:cnfStyle w:val="001000000000" w:firstRow="0" w:lastRow="0" w:firstColumn="1" w:lastColumn="0" w:oddVBand="0" w:evenVBand="0" w:oddHBand="0" w:evenHBand="0" w:firstRowFirstColumn="0" w:firstRowLastColumn="0" w:lastRowFirstColumn="0" w:lastRowLastColumn="0"/>
-            <w:tcW w:w="2538" w:type="dxa"/>
-          </w:tcPr>
-          <w:p>
-            <w:pPr>
-              <w:rPr>
-                <w:b w:val="0"/>
-              </w:rPr>
-            </w:pPr>
-            <w:r>
-              <w:rPr>
-                <w:b w:val="0"/>
-              </w:rPr>
-              <w:t>SHR</w:t>
-            </w:r>
-          </w:p>
-        </w:tc>
-        <w:tc>
-          <w:tcPr>
-            <w:tcW w:w="2160" w:type="dxa"/>
-          </w:tcPr>
-          <w:p>
-            <w:pPr>
-              <w:jc w:val="center"/>
-              <w:cnfStyle w:val="000000000000" w:firstRow="0" w:lastRow="0" w:firstColumn="0" w:lastColumn="0" w:oddVBand="0" w:evenVBand="0" w:oddHBand="0" w:evenHBand="0" w:firstRowFirstColumn="0" w:firstRowLastColumn="0" w:lastRowFirstColumn="0" w:lastRowLastColumn="0"/>
-            </w:pPr>
-            <w:r>
-              <w:t>II</w:t>
-            </w:r>
-          </w:p>
-        </w:tc>
-        <w:tc>
-          <w:tcPr>
-            <w:tcW w:w="4878" w:type="dxa"/>
-          </w:tcPr>
-          <w:p>
-            <w:pPr>
-              <w:cnfStyle w:val="000000000000" w:firstRow="0" w:lastRow="0" w:firstColumn="0" w:lastColumn="0" w:oddVBand="0" w:evenVBand="0" w:oddHBand="0" w:evenHBand="0" w:firstRowFirstColumn="0" w:firstRowLastColumn="0" w:lastRowFirstColumn="0" w:lastRowLastColumn="0"/>
-            </w:pPr>
-            <w:r>
-              <w:t>Shift bits right</w:t>
-            </w:r>
-          </w:p>
-        </w:tc>
-      </w:tr>
-      <w:tr>
-        <w:trPr>
-          <w:cnfStyle w:val="000000100000" w:firstRow="0" w:lastRow="0" w:firstColumn="0" w:lastColumn="0" w:oddVBand="0" w:evenVBand="0" w:oddHBand="1" w:evenHBand="0" w:firstRowFirstColumn="0" w:firstRowLastColumn="0" w:lastRowFirstColumn="0" w:lastRowLastColumn="0"/>
-        </w:trPr>
-        <w:tc>
-          <w:tcPr>
-            <w:cnfStyle w:val="001000000000" w:firstRow="0" w:lastRow="0" w:firstColumn="1" w:lastColumn="0" w:oddVBand="0" w:evenVBand="0" w:oddHBand="0" w:evenHBand="0" w:firstRowFirstColumn="0" w:firstRowLastColumn="0" w:lastRowFirstColumn="0" w:lastRowLastColumn="0"/>
-            <w:tcW w:w="2538" w:type="dxa"/>
-          </w:tcPr>
-          <w:p>
-            <w:pPr>
-              <w:rPr>
-                <w:b w:val="0"/>
-              </w:rPr>
-            </w:pPr>
-            <w:r>
-              <w:rPr>
-                <w:b w:val="0"/>
-              </w:rPr>
-              <w:lastRenderedPageBreak/>
               <w:t>XOR</w:t>
             </w:r>
           </w:p>
@@ -5350,6 +5666,7 @@
         <w:pStyle w:val="Heading1"/>
       </w:pPr>
       <w:r>
+        <w:lastRenderedPageBreak/>
         <w:t>Relative Branching</w:t>
       </w:r>
     </w:p>
@@ -8659,7 +8976,7 @@
 </file>
 
 <file path=customXml/itemProps1.xml><?xml version="1.0" encoding="utf-8"?>
-<ds:datastoreItem xmlns:ds="http://schemas.openxmlformats.org/officeDocument/2006/customXml" ds:itemID="{6D2058D2-B3C9-4D11-AD4C-0D855138EA74}">
+<ds:datastoreItem xmlns:ds="http://schemas.openxmlformats.org/officeDocument/2006/customXml" ds:itemID="{4FF737D5-F058-432B-A7BE-4B2029A32219}">
   <ds:schemaRefs>
     <ds:schemaRef ds:uri="http://schemas.openxmlformats.org/officeDocument/2006/bibliography"/>
   </ds:schemaRefs>

</xml_diff>